<commit_message>
update hw activity 4
remove benchmark section and update hw activity 4 for 2014
</commit_message>
<xml_diff>
--- a/activities_hw/HW_Activity4.docx
+++ b/activities_hw/HW_Activity4.docx
@@ -91,13 +91,22 @@
         <w:t>Now that</w:t>
       </w:r>
       <w:r>
-        <w:t xml:space="preserve"> we have assembled our computer</w:t>
+        <w:t xml:space="preserve"> we have assembled the</w:t>
+      </w:r>
+      <w:r>
+        <w:t xml:space="preserve"> computer</w:t>
       </w:r>
       <w:r>
         <w:t xml:space="preserve"> </w:t>
       </w:r>
       <w:r>
-        <w:t xml:space="preserve">and installed the OS, the next </w:t>
+        <w:t xml:space="preserve">and installed the OS, </w:t>
+      </w:r>
+      <w:r>
+        <w:t>we would like to improve the system by installing a discrete video card and the</w:t>
+      </w:r>
+      <w:r>
+        <w:t xml:space="preserve"> </w:t>
       </w:r>
       <w:r>
         <w:rPr>
@@ -107,13 +116,25 @@
         <w:t>very important</w:t>
       </w:r>
       <w:r>
-        <w:t xml:space="preserve"> step is to install the drivers </w:t>
+        <w:t xml:space="preserve"> step of</w:t>
+      </w:r>
+      <w:r>
+        <w:t xml:space="preserve"> install</w:t>
+      </w:r>
+      <w:r>
+        <w:t>ing all</w:t>
+      </w:r>
+      <w:r>
+        <w:t xml:space="preserve"> the </w:t>
       </w:r>
       <w:r>
         <w:t xml:space="preserve">necessary </w:t>
       </w:r>
       <w:r>
-        <w:t>for optimum hardware performance. We will also benchmark the video cards to compare the performance of different cards in different systems.</w:t>
+        <w:t>drivers fo</w:t>
+      </w:r>
+      <w:r>
+        <w:t>r optimum hardware performance.</w:t>
       </w:r>
     </w:p>
     <w:p>
@@ -140,7 +161,201 @@
           <w:sz w:val="28"/>
           <w:szCs w:val="28"/>
         </w:rPr>
-        <w:t>1. D</w:t>
+        <w:t>1.  Identify the Video Card Make/Model</w:t>
+      </w:r>
+    </w:p>
+    <w:p>
+      <w:pPr>
+        <w:pStyle w:val="Default"/>
+        <w:rPr>
+          <w:b/>
+          <w:bCs/>
+          <w:sz w:val="28"/>
+          <w:szCs w:val="28"/>
+        </w:rPr>
+      </w:pPr>
+    </w:p>
+    <w:p>
+      <w:pPr>
+        <w:pStyle w:val="Default"/>
+      </w:pPr>
+      <w:r>
+        <w:t xml:space="preserve">Now, what you have all been waiting for, installing a graphics card. Typically it is best to obtain drivers for the graphics card from the </w:t>
+      </w:r>
+      <w:r>
+        <w:rPr>
+          <w:i/>
+        </w:rPr>
+        <w:t>graphic</w:t>
+      </w:r>
+      <w:r>
+        <w:rPr>
+          <w:i/>
+        </w:rPr>
+        <w:t>s</w:t>
+      </w:r>
+      <w:r>
+        <w:t xml:space="preserve"> </w:t>
+      </w:r>
+      <w:r>
+        <w:rPr>
+          <w:i/>
+        </w:rPr>
+        <w:t>chipset manufacturer</w:t>
+      </w:r>
+      <w:r>
+        <w:t xml:space="preserve"> (e.g. Nvidia, AMD), </w:t>
+      </w:r>
+      <w:r>
+        <w:rPr>
+          <w:b/>
+        </w:rPr>
+        <w:t>not</w:t>
+      </w:r>
+      <w:r>
+        <w:t xml:space="preserve"> the graphics card manufacturer. These are </w:t>
+      </w:r>
+      <w:r>
+        <w:rPr>
+          <w:i/>
+        </w:rPr>
+        <w:t>different</w:t>
+      </w:r>
+      <w:r>
+        <w:t xml:space="preserve"> than the graphics drivers that are found on the motherboard manufacturer’s website which are for the integrated graphics. The graphics drivers that you </w:t>
+      </w:r>
+      <w:r>
+        <w:rPr>
+          <w:i/>
+        </w:rPr>
+        <w:t>really</w:t>
+      </w:r>
+      <w:r>
+        <w:t xml:space="preserve"> want to install are for the fancy discrete graphics card that you have installed in your computer.  To get the appropriate graphics drivers, you will first need to identify the make and model of the graphics card.</w:t>
+      </w:r>
+      <w:r>
+        <w:br/>
+      </w:r>
+      <w:r>
+        <w:br/>
+      </w:r>
+      <w:r>
+        <w:t>Identify</w:t>
+      </w:r>
+      <w:r>
+        <w:t xml:space="preserve"> the following information for the graphics card for your system.</w:t>
+      </w:r>
+    </w:p>
+    <w:p>
+      <w:pPr>
+        <w:pStyle w:val="Default"/>
+      </w:pPr>
+    </w:p>
+    <w:p>
+      <w:pPr>
+        <w:pStyle w:val="Default"/>
+        <w:ind w:firstLine="360"/>
+      </w:pPr>
+      <w:r>
+        <w:t>Graphics Card Vendor  _______________________________________________</w:t>
+      </w:r>
+    </w:p>
+    <w:p>
+      <w:pPr>
+        <w:pStyle w:val="Default"/>
+      </w:pPr>
+    </w:p>
+    <w:p>
+      <w:pPr>
+        <w:pStyle w:val="Default"/>
+        <w:ind w:firstLine="360"/>
+      </w:pPr>
+      <w:r>
+        <w:t>Graphics Chipset  ___________________________________________________</w:t>
+      </w:r>
+    </w:p>
+    <w:p>
+      <w:pPr>
+        <w:pStyle w:val="Default"/>
+      </w:pPr>
+    </w:p>
+    <w:p>
+      <w:pPr>
+        <w:pStyle w:val="Default"/>
+        <w:ind w:firstLine="360"/>
+      </w:pPr>
+      <w:r>
+        <w:t>Current Graphics Chipset Driver  _______________________________________</w:t>
+      </w:r>
+    </w:p>
+    <w:p>
+      <w:pPr>
+        <w:pStyle w:val="Default"/>
+      </w:pPr>
+    </w:p>
+    <w:p>
+      <w:pPr>
+        <w:pStyle w:val="Default"/>
+      </w:pPr>
+      <w:r>
+        <w:t>Install the graphics driver - again to save time, the driver is on the flash drive.</w:t>
+      </w:r>
+    </w:p>
+    <w:p>
+      <w:pPr>
+        <w:pStyle w:val="Default"/>
+      </w:pPr>
+    </w:p>
+    <w:p>
+      <w:pPr>
+        <w:pStyle w:val="Default"/>
+        <w:rPr>
+          <w:rFonts w:ascii="Arial" w:hAnsi="Arial"/>
+          <w:b/>
+          <w:bCs/>
+          <w:sz w:val="28"/>
+          <w:szCs w:val="28"/>
+        </w:rPr>
+      </w:pPr>
+      <w:r>
+        <w:rPr>
+          <w:rFonts w:ascii="Arial" w:hAnsi="Arial"/>
+          <w:b/>
+          <w:bCs/>
+          <w:sz w:val="28"/>
+          <w:szCs w:val="28"/>
+        </w:rPr>
+        <w:t>2</w:t>
+      </w:r>
+      <w:r>
+        <w:rPr>
+          <w:rFonts w:ascii="Arial" w:hAnsi="Arial"/>
+          <w:b/>
+          <w:bCs/>
+          <w:sz w:val="28"/>
+          <w:szCs w:val="28"/>
+        </w:rPr>
+        <w:t xml:space="preserve">. </w:t>
+      </w:r>
+      <w:r>
+        <w:rPr>
+          <w:rFonts w:ascii="Arial" w:hAnsi="Arial"/>
+          <w:b/>
+          <w:bCs/>
+          <w:sz w:val="28"/>
+          <w:szCs w:val="28"/>
+        </w:rPr>
+        <w:t xml:space="preserve">Other </w:t>
+      </w:r>
+      <w:r>
+        <w:rPr>
+          <w:rFonts w:ascii="Arial" w:hAnsi="Arial"/>
+          <w:b/>
+          <w:bCs/>
+          <w:sz w:val="28"/>
+          <w:szCs w:val="28"/>
+        </w:rPr>
+        <w:t>D</w:t>
       </w:r>
       <w:r>
         <w:rPr>
@@ -170,13 +385,22 @@
         <w:pStyle w:val="Default"/>
       </w:pPr>
       <w:r>
-        <w:t>Once you know the manufacturer and model of the motherboard</w:t>
-      </w:r>
-      <w:r>
-        <w:t>,</w:t>
-      </w:r>
-      <w:r>
-        <w:t xml:space="preserve"> (verified using the Internet, e.g Google) you can go to the </w:t>
+        <w:t>On</w:t>
+      </w:r>
+      <w:r>
+        <w:t>e</w:t>
+      </w:r>
+      <w:r>
+        <w:t xml:space="preserve"> reason to identify </w:t>
+      </w:r>
+      <w:r>
+        <w:t xml:space="preserve">the manufacturer and model of the motherboard (verified using the Internet, e.g Google) </w:t>
+      </w:r>
+      <w:r>
+        <w:t>is to get any required drivers from</w:t>
+      </w:r>
+      <w:r>
+        <w:t xml:space="preserve"> the </w:t>
       </w:r>
       <w:r>
         <w:rPr>
@@ -211,7 +435,98 @@
         <w:t>vendor</w:t>
       </w:r>
       <w:r>
-        <w:t xml:space="preserve">.com.tw), locate the drivers section (usually under Support or Downloads), find your motherboard model, </w:t>
+        <w:t>.com.</w:t>
+      </w:r>
+      <w:r>
+        <w:t xml:space="preserve">tw). </w:t>
+      </w:r>
+    </w:p>
+    <w:p>
+      <w:pPr>
+        <w:pStyle w:val="Default"/>
+      </w:pPr>
+    </w:p>
+    <w:p>
+      <w:pPr>
+        <w:pStyle w:val="Default"/>
+        <w:ind w:left="709"/>
+      </w:pPr>
+      <w:r>
+        <w:t>Manufacturer _________________________________________</w:t>
+      </w:r>
+    </w:p>
+    <w:p>
+      <w:pPr>
+        <w:pStyle w:val="Default"/>
+        <w:ind w:left="1418"/>
+        <w:rPr>
+          <w:u w:val="single"/>
+        </w:rPr>
+      </w:pPr>
+    </w:p>
+    <w:p>
+      <w:pPr>
+        <w:pStyle w:val="Default"/>
+        <w:ind w:left="709"/>
+      </w:pPr>
+      <w:r>
+        <w:t>Model _______________________________________________</w:t>
+      </w:r>
+    </w:p>
+    <w:p>
+      <w:pPr>
+        <w:pStyle w:val="Default"/>
+      </w:pPr>
+    </w:p>
+    <w:p>
+      <w:pPr>
+        <w:pStyle w:val="Default"/>
+      </w:pPr>
+    </w:p>
+    <w:p>
+      <w:pPr>
+        <w:pStyle w:val="Default"/>
+      </w:pPr>
+    </w:p>
+    <w:p>
+      <w:pPr>
+        <w:pStyle w:val="Default"/>
+      </w:pPr>
+    </w:p>
+    <w:p>
+      <w:pPr>
+        <w:pStyle w:val="Default"/>
+      </w:pPr>
+    </w:p>
+    <w:p>
+      <w:pPr>
+        <w:pStyle w:val="Default"/>
+      </w:pPr>
+    </w:p>
+    <w:p>
+      <w:pPr>
+        <w:pStyle w:val="Default"/>
+      </w:pPr>
+    </w:p>
+    <w:p>
+      <w:pPr>
+        <w:pStyle w:val="Default"/>
+      </w:pPr>
+      <w:r>
+        <w:lastRenderedPageBreak/>
+        <w:t xml:space="preserve">Using the </w:t>
+      </w:r>
+      <w:r>
+        <w:rPr>
+          <w:b/>
+        </w:rPr>
+        <w:t>manufacturer's website</w:t>
+      </w:r>
+      <w:r>
+        <w:t>,</w:t>
+      </w:r>
+      <w:r>
+        <w:t xml:space="preserve"> locate the drivers section (usually under Support or Downloads), find your motherboard model, </w:t>
       </w:r>
       <w:r>
         <w:rPr>
@@ -221,83 +536,75 @@
         <w:t>choose the appropriate operating system</w:t>
       </w:r>
       <w:r>
-        <w:t>, and get the most recent drivers. You can also get a more recent BIOS should one be available to provide added support for newer hardware.</w:t>
-      </w:r>
-    </w:p>
-    <w:p>
-      <w:pPr>
-        <w:pStyle w:val="Default"/>
-      </w:pPr>
-    </w:p>
-    <w:p>
-      <w:pPr>
-        <w:pStyle w:val="Default"/>
-      </w:pPr>
-      <w:r>
-        <w:t>The manufacturer’s website will have a variety of driver types that you can download.  Typically, there will at minimum the following driver categories: chipset, audio, video, and LAN.  Oftentimes, there will be additional categories as well.</w:t>
-      </w:r>
-      <w:r>
-        <w:t xml:space="preserve">  First, identify the motherboard manufacturer and model.</w:t>
-      </w:r>
-      <w:r>
-        <w:br/>
-      </w:r>
-    </w:p>
-    <w:p>
-      <w:pPr>
-        <w:pStyle w:val="Default"/>
-        <w:ind w:left="709"/>
-      </w:pPr>
-      <w:r>
-        <w:t>Manufacturer _________________________________________</w:t>
-      </w:r>
-    </w:p>
-    <w:p>
-      <w:pPr>
-        <w:pStyle w:val="Default"/>
-        <w:ind w:left="1418"/>
-        <w:rPr>
-          <w:u w:val="single"/>
-        </w:rPr>
-      </w:pPr>
-    </w:p>
-    <w:p>
-      <w:pPr>
-        <w:pStyle w:val="Default"/>
-        <w:ind w:left="709"/>
-      </w:pPr>
-      <w:bookmarkStart w:id="0" w:name="_GoBack"/>
-      <w:bookmarkEnd w:id="0"/>
-      <w:r>
-        <w:t>Model _______________________________________________</w:t>
-      </w:r>
-    </w:p>
-    <w:p>
-      <w:pPr>
-        <w:pStyle w:val="Default"/>
-      </w:pPr>
-    </w:p>
-    <w:p>
-      <w:pPr>
-        <w:pStyle w:val="Default"/>
-      </w:pPr>
-      <w:r>
-        <w:t xml:space="preserve">Using the </w:t>
+        <w:t>, and identify the most recent driver</w:t>
+      </w:r>
+      <w:r>
+        <w:t>s. You can also often get an updated</w:t>
+      </w:r>
+      <w:r>
+        <w:t xml:space="preserve"> BIOS should one be available to provide added support for newer hardware.</w:t>
+      </w:r>
+    </w:p>
+    <w:p>
+      <w:pPr>
+        <w:pStyle w:val="Default"/>
+      </w:pPr>
+    </w:p>
+    <w:p>
+      <w:pPr>
+        <w:pStyle w:val="Default"/>
+      </w:pPr>
+      <w:r>
+        <w:t xml:space="preserve">The manufacturer’s website will have a variety of driver types that you can download. Typically, there will </w:t>
+      </w:r>
+      <w:r>
+        <w:t xml:space="preserve">be drivers for the following </w:t>
+      </w:r>
+      <w:r>
+        <w:t xml:space="preserve">categories: chipset, audio, video, </w:t>
+      </w:r>
+      <w:r>
+        <w:t>and LAN.  Oftentimes, there may</w:t>
+      </w:r>
+      <w:r>
+        <w:t xml:space="preserve"> </w:t>
+      </w:r>
+      <w:r>
+        <w:t>be additional categories or missing ones if the current operating system includes them</w:t>
+      </w:r>
+      <w:r>
+        <w:t xml:space="preserve">. </w:t>
+      </w:r>
+    </w:p>
+    <w:p>
+      <w:pPr>
+        <w:pStyle w:val="Default"/>
+      </w:pPr>
+    </w:p>
+    <w:p>
+      <w:pPr>
+        <w:pStyle w:val="Default"/>
+      </w:pPr>
+      <w:r>
+        <w:t xml:space="preserve">In the list below, </w:t>
+      </w:r>
+      <w:r>
+        <w:t xml:space="preserve">identify the version number of the most recent drivers for each category </w:t>
+      </w:r>
+      <w:r>
+        <w:t xml:space="preserve">or </w:t>
       </w:r>
       <w:r>
         <w:rPr>
           <w:b/>
         </w:rPr>
-        <w:t>manufacturer's website</w:t>
-      </w:r>
-      <w:r>
-        <w:t>,</w:t>
-      </w:r>
-      <w:r>
-        <w:t xml:space="preserve"> identify the version number of the most recent drivers for each category </w:t>
-      </w:r>
-      <w:r>
-        <w:t xml:space="preserve">below </w:t>
+        <w:t xml:space="preserve">N/A </w:t>
+      </w:r>
+      <w:r>
+        <w:t>if none are available</w:t>
+      </w:r>
+      <w:r>
+        <w:t xml:space="preserve"> </w:t>
       </w:r>
       <w:r>
         <w:t>(</w:t>
@@ -316,7 +623,7 @@
         <w:t>containing the drivers</w:t>
       </w:r>
       <w:r>
-        <w:t>). If a particular category is not available, give a brief explanation as to why.</w:t>
+        <w:t>).</w:t>
       </w:r>
     </w:p>
     <w:p>
@@ -441,341 +748,6 @@
       </w:r>
       <w:r>
         <w:t xml:space="preserve"> Chipset, Video, Audio, LAN.</w:t>
-      </w:r>
-    </w:p>
-    <w:p>
-      <w:pPr>
-        <w:pStyle w:val="Default"/>
-      </w:pPr>
-    </w:p>
-    <w:p>
-      <w:pPr>
-        <w:pStyle w:val="Default"/>
-      </w:pPr>
-    </w:p>
-    <w:p>
-      <w:pPr>
-        <w:pStyle w:val="Default"/>
-        <w:rPr>
-          <w:rFonts w:ascii="Arial" w:hAnsi="Arial"/>
-          <w:b/>
-          <w:bCs/>
-          <w:sz w:val="28"/>
-          <w:szCs w:val="28"/>
-        </w:rPr>
-      </w:pPr>
-    </w:p>
-    <w:p>
-      <w:pPr>
-        <w:pStyle w:val="Default"/>
-        <w:rPr>
-          <w:rFonts w:ascii="Arial" w:hAnsi="Arial"/>
-          <w:b/>
-          <w:bCs/>
-          <w:sz w:val="28"/>
-          <w:szCs w:val="28"/>
-        </w:rPr>
-      </w:pPr>
-      <w:r>
-        <w:rPr>
-          <w:rFonts w:ascii="Arial" w:hAnsi="Arial"/>
-          <w:b/>
-          <w:bCs/>
-          <w:sz w:val="28"/>
-          <w:szCs w:val="28"/>
-        </w:rPr>
-        <w:t xml:space="preserve">2.  </w:t>
-      </w:r>
-      <w:r>
-        <w:rPr>
-          <w:rFonts w:ascii="Arial" w:hAnsi="Arial"/>
-          <w:b/>
-          <w:bCs/>
-          <w:sz w:val="28"/>
-          <w:szCs w:val="28"/>
-        </w:rPr>
-        <w:t>Identify</w:t>
-      </w:r>
-      <w:r>
-        <w:rPr>
-          <w:rFonts w:ascii="Arial" w:hAnsi="Arial"/>
-          <w:b/>
-          <w:bCs/>
-          <w:sz w:val="28"/>
-          <w:szCs w:val="28"/>
-        </w:rPr>
-        <w:t xml:space="preserve"> the Video Card</w:t>
-      </w:r>
-      <w:r>
-        <w:rPr>
-          <w:rFonts w:ascii="Arial" w:hAnsi="Arial"/>
-          <w:b/>
-          <w:bCs/>
-          <w:sz w:val="28"/>
-          <w:szCs w:val="28"/>
-        </w:rPr>
-        <w:t xml:space="preserve"> Make/Model</w:t>
-      </w:r>
-    </w:p>
-    <w:p>
-      <w:pPr>
-        <w:pStyle w:val="Default"/>
-        <w:rPr>
-          <w:b/>
-          <w:bCs/>
-          <w:sz w:val="28"/>
-          <w:szCs w:val="28"/>
-        </w:rPr>
-      </w:pPr>
-    </w:p>
-    <w:p>
-      <w:pPr>
-        <w:pStyle w:val="Default"/>
-      </w:pPr>
-      <w:r>
-        <w:t>Now</w:t>
-      </w:r>
-      <w:r>
-        <w:t>,</w:t>
-      </w:r>
-      <w:r>
-        <w:t xml:space="preserve"> what you have </w:t>
-      </w:r>
-      <w:r>
-        <w:t xml:space="preserve">all </w:t>
-      </w:r>
-      <w:r>
-        <w:t xml:space="preserve">been waiting for, testing the graphics card. </w:t>
-      </w:r>
-      <w:r>
-        <w:t xml:space="preserve">Typically it is best to obtain drivers for the graphics card from the </w:t>
-      </w:r>
-      <w:r>
-        <w:rPr>
-          <w:i/>
-        </w:rPr>
-        <w:t>graphic</w:t>
-      </w:r>
-      <w:r>
-        <w:rPr>
-          <w:i/>
-        </w:rPr>
-        <w:t>s</w:t>
-      </w:r>
-      <w:r>
-        <w:t xml:space="preserve"> </w:t>
-      </w:r>
-      <w:r>
-        <w:rPr>
-          <w:i/>
-        </w:rPr>
-        <w:t>chipset manufacturer</w:t>
-      </w:r>
-      <w:r>
-        <w:t xml:space="preserve"> </w:t>
-      </w:r>
-      <w:r>
-        <w:t xml:space="preserve">(e.g. Nvidia, AMD), </w:t>
-      </w:r>
-      <w:r>
-        <w:rPr>
-          <w:b/>
-        </w:rPr>
-        <w:t>not</w:t>
-      </w:r>
-      <w:r>
-        <w:t xml:space="preserve"> the graphics card manufacturer</w:t>
-      </w:r>
-      <w:r>
-        <w:t xml:space="preserve">. </w:t>
-      </w:r>
-      <w:r>
-        <w:t xml:space="preserve">These are </w:t>
-      </w:r>
-      <w:r>
-        <w:rPr>
-          <w:i/>
-        </w:rPr>
-        <w:t>different</w:t>
-      </w:r>
-      <w:r>
-        <w:t xml:space="preserve"> than the graphics drivers that you </w:t>
-      </w:r>
-      <w:r>
-        <w:t>found</w:t>
-      </w:r>
-      <w:r>
-        <w:t xml:space="preserve"> on</w:t>
-      </w:r>
-      <w:r>
-        <w:t xml:space="preserve"> the motherboard manufacturer’</w:t>
-      </w:r>
-      <w:r>
-        <w:t xml:space="preserve">s website.  </w:t>
-      </w:r>
-      <w:r>
-        <w:t>The video drivers on the motherboard manufacturer’</w:t>
-      </w:r>
-      <w:r>
-        <w:t xml:space="preserve">s website are for </w:t>
-      </w:r>
-      <w:r>
-        <w:t xml:space="preserve">the </w:t>
-      </w:r>
-      <w:r>
-        <w:t xml:space="preserve">integrated graphics that a commonly included on your CPU.  The graphics drivers that you </w:t>
-      </w:r>
-      <w:r>
-        <w:rPr>
-          <w:i/>
-        </w:rPr>
-        <w:t>really</w:t>
-      </w:r>
-      <w:r>
-        <w:t xml:space="preserve"> want to install are for the fancy </w:t>
-      </w:r>
-      <w:r>
-        <w:t>discrete graphics card</w:t>
-      </w:r>
-      <w:r>
-        <w:t xml:space="preserve"> that you have installed in your computer.</w:t>
-      </w:r>
-      <w:r>
-        <w:t xml:space="preserve">  To get the appropriate graphics drivers, you will need to identify the make and model of the graphics card inside your computer.</w:t>
-      </w:r>
-      <w:r>
-        <w:br/>
-      </w:r>
-      <w:r>
-        <w:br/>
-      </w:r>
-      <w:r>
-        <w:t>Identify</w:t>
-      </w:r>
-      <w:r>
-        <w:t xml:space="preserve"> the following information for the graphics card you installed in your system</w:t>
-      </w:r>
-      <w:r>
-        <w:t>.</w:t>
-      </w:r>
-    </w:p>
-    <w:p>
-      <w:pPr>
-        <w:pStyle w:val="Default"/>
-      </w:pPr>
-    </w:p>
-    <w:p>
-      <w:pPr>
-        <w:pStyle w:val="Default"/>
-        <w:ind w:firstLine="360"/>
-      </w:pPr>
-      <w:r>
-        <w:t>Video Card Interface  _________________________________________</w:t>
-      </w:r>
-      <w:r>
-        <w:t>_</w:t>
-      </w:r>
-      <w:r>
-        <w:t xml:space="preserve">______ </w:t>
-      </w:r>
-    </w:p>
-    <w:p>
-      <w:pPr>
-        <w:pStyle w:val="Default"/>
-      </w:pPr>
-    </w:p>
-    <w:p>
-      <w:pPr>
-        <w:pStyle w:val="Default"/>
-        <w:ind w:firstLine="360"/>
-      </w:pPr>
-      <w:r>
-        <w:t>Graphics Card Vendor  _________</w:t>
-      </w:r>
-      <w:r>
-        <w:t>______________________________________</w:t>
-      </w:r>
-    </w:p>
-    <w:p>
-      <w:pPr>
-        <w:pStyle w:val="Default"/>
-      </w:pPr>
-    </w:p>
-    <w:p>
-      <w:pPr>
-        <w:pStyle w:val="Default"/>
-        <w:ind w:firstLine="360"/>
-      </w:pPr>
-      <w:r>
-        <w:t>Graphics</w:t>
-      </w:r>
-      <w:r>
-        <w:t xml:space="preserve"> Chipset  </w:t>
-      </w:r>
-      <w:r>
-        <w:t>______________________________</w:t>
-      </w:r>
-      <w:r>
-        <w:t>_____________________</w:t>
-      </w:r>
-    </w:p>
-    <w:p>
-      <w:pPr>
-        <w:pStyle w:val="Default"/>
-      </w:pPr>
-    </w:p>
-    <w:p>
-      <w:pPr>
-        <w:pStyle w:val="Default"/>
-        <w:ind w:firstLine="360"/>
-      </w:pPr>
-      <w:r>
-        <w:t>Video Memory Size/Type  ____________________________________________</w:t>
-      </w:r>
-    </w:p>
-    <w:p>
-      <w:pPr>
-        <w:pStyle w:val="Default"/>
-      </w:pPr>
-    </w:p>
-    <w:p>
-      <w:pPr>
-        <w:pStyle w:val="Default"/>
-        <w:ind w:firstLine="360"/>
-      </w:pPr>
-      <w:r>
-        <w:t xml:space="preserve">Current </w:t>
-      </w:r>
-      <w:r>
-        <w:t>Graphics Chipset Driver</w:t>
-      </w:r>
-      <w:r>
-        <w:t xml:space="preserve">  __</w:t>
-      </w:r>
-      <w:r>
-        <w:t>___________</w:t>
-      </w:r>
-      <w:r>
-        <w:t>______</w:t>
-      </w:r>
-      <w:r>
-        <w:t>______</w:t>
-      </w:r>
-      <w:r>
-        <w:t>______________</w:t>
-      </w:r>
-    </w:p>
-    <w:p>
-      <w:pPr>
-        <w:pStyle w:val="Default"/>
-      </w:pPr>
-    </w:p>
-    <w:p>
-      <w:pPr>
-        <w:pStyle w:val="Default"/>
-      </w:pPr>
-      <w:r>
-        <w:t>Install the graphics driver - again to save time, the driver is on the flash drive.</w:t>
       </w:r>
     </w:p>
     <w:p>
@@ -787,438 +759,13 @@
           <w:szCs w:val="24"/>
         </w:rPr>
       </w:pPr>
-      <w:r>
-        <w:br w:type="page"/>
-      </w:r>
-    </w:p>
-    <w:p>
-      <w:pPr>
-        <w:pStyle w:val="Default"/>
-      </w:pPr>
-    </w:p>
-    <w:p>
-      <w:pPr>
-        <w:pStyle w:val="Default"/>
-        <w:rPr>
-          <w:rFonts w:ascii="Arial" w:hAnsi="Arial"/>
-        </w:rPr>
-      </w:pPr>
-    </w:p>
-    <w:p>
-      <w:pPr>
-        <w:pStyle w:val="Default"/>
-        <w:rPr>
-          <w:rFonts w:ascii="Arial" w:hAnsi="Arial"/>
-          <w:b/>
-          <w:bCs/>
-          <w:sz w:val="28"/>
-          <w:szCs w:val="28"/>
-        </w:rPr>
-      </w:pPr>
-      <w:r>
-        <w:rPr>
-          <w:rFonts w:ascii="Arial" w:hAnsi="Arial"/>
-          <w:b/>
-          <w:bCs/>
-          <w:sz w:val="28"/>
-          <w:szCs w:val="28"/>
-        </w:rPr>
-        <w:t>3.  Benchmarks</w:t>
-      </w:r>
-    </w:p>
-    <w:p>
-      <w:pPr>
-        <w:pStyle w:val="Default"/>
-      </w:pPr>
-    </w:p>
-    <w:p>
-      <w:pPr>
-        <w:pStyle w:val="Default"/>
-      </w:pPr>
-      <w:r>
-        <w:t xml:space="preserve">Now we will benchmark the graphics cards using 3DMark2006. </w:t>
-      </w:r>
-      <w:r>
-        <w:t>The benchmark program and product key are in the 3DMark 2006 folder on the flashdrive.</w:t>
-      </w:r>
-    </w:p>
-    <w:p>
-      <w:pPr>
-        <w:pStyle w:val="Default"/>
-      </w:pPr>
-    </w:p>
-    <w:p>
-      <w:pPr>
-        <w:pStyle w:val="Default"/>
-        <w:rPr>
-          <w:b/>
-          <w:sz w:val="36"/>
-          <w:szCs w:val="36"/>
-        </w:rPr>
-      </w:pPr>
-      <w:r>
-        <w:rPr>
-          <w:b/>
-          <w:sz w:val="36"/>
-          <w:szCs w:val="36"/>
-        </w:rPr>
-        <w:t xml:space="preserve">BE SURE TO ENTER THE PRODUCT KEY DURING INSTALLATION AND BEFORE RUNNING THE PROGRAM! </w:t>
-      </w:r>
-    </w:p>
-    <w:p>
-      <w:pPr>
-        <w:pStyle w:val="Default"/>
-        <w:rPr>
-          <w:b/>
-        </w:rPr>
-      </w:pPr>
-    </w:p>
-    <w:p>
-      <w:pPr>
-        <w:pStyle w:val="Default"/>
-      </w:pPr>
-      <w:r>
-        <w:t xml:space="preserve">Run the benchmark (using </w:t>
-      </w:r>
-      <w:r>
-        <w:t xml:space="preserve">the </w:t>
-      </w:r>
-      <w:r>
-        <w:t xml:space="preserve">default options) and </w:t>
-      </w:r>
-      <w:r>
-        <w:t xml:space="preserve">write down your </w:t>
-      </w:r>
-      <w:r>
-        <w:t>results</w:t>
-      </w:r>
-      <w:r>
-        <w:t xml:space="preserve"> in the first column below</w:t>
-      </w:r>
-      <w:r>
-        <w:t>. In the second column, write down the results gathered by another group that has the same CPU as your machine, but a different GPU.  In the third column, write down the results gathered by another group that has the same GPU as your machine, but a different CPU.</w:t>
-      </w:r>
-      <w:r>
-        <w:br/>
-      </w:r>
-    </w:p>
-    <w:p>
-      <w:pPr>
-        <w:pStyle w:val="Default"/>
-      </w:pPr>
-    </w:p>
-    <w:p>
-      <w:pPr>
-        <w:pStyle w:val="Default"/>
-      </w:pPr>
-      <w:r>
-        <w:rPr>
-          <w:b/>
-          <w:sz w:val="28"/>
-          <w:szCs w:val="28"/>
-        </w:rPr>
-        <w:t xml:space="preserve">    3DMark2006   ____________       </w:t>
-      </w:r>
-      <w:r>
-        <w:t>_______________</w:t>
-      </w:r>
-      <w:r>
-        <w:tab/>
-        <w:t xml:space="preserve">   _______________</w:t>
-      </w:r>
-    </w:p>
-    <w:p>
-      <w:pPr>
-        <w:pStyle w:val="Default"/>
-        <w:rPr>
-          <w:sz w:val="20"/>
-          <w:szCs w:val="20"/>
-        </w:rPr>
-      </w:pPr>
-      <w:r>
-        <w:t xml:space="preserve">    </w:t>
-      </w:r>
-      <w:r>
-        <w:rPr>
-          <w:sz w:val="20"/>
-          <w:szCs w:val="20"/>
-        </w:rPr>
-        <w:tab/>
-      </w:r>
-      <w:r>
-        <w:rPr>
-          <w:sz w:val="20"/>
-          <w:szCs w:val="20"/>
-        </w:rPr>
-        <w:tab/>
-      </w:r>
-      <w:r>
-        <w:rPr>
-          <w:sz w:val="20"/>
-          <w:szCs w:val="20"/>
-        </w:rPr>
-        <w:tab/>
-      </w:r>
-      <w:r>
-        <w:rPr>
-          <w:sz w:val="20"/>
-          <w:szCs w:val="20"/>
-        </w:rPr>
-        <w:tab/>
-      </w:r>
-      <w:r>
-        <w:rPr>
-          <w:sz w:val="20"/>
-          <w:szCs w:val="20"/>
-        </w:rPr>
-        <w:tab/>
-      </w:r>
-      <w:r>
-        <w:rPr>
-          <w:sz w:val="20"/>
-          <w:szCs w:val="20"/>
-        </w:rPr>
-        <w:tab/>
-        <w:t xml:space="preserve">       (same CPU)   </w:t>
-      </w:r>
-      <w:r>
-        <w:rPr>
-          <w:sz w:val="20"/>
-          <w:szCs w:val="20"/>
-        </w:rPr>
-        <w:tab/>
-        <w:t xml:space="preserve">           (same GPU)</w:t>
-      </w:r>
-    </w:p>
-    <w:p>
-      <w:pPr>
-        <w:pStyle w:val="Default"/>
-        <w:rPr>
-          <w:b/>
-        </w:rPr>
-      </w:pPr>
-      <w:r>
-        <w:rPr>
-          <w:b/>
-        </w:rPr>
-        <w:tab/>
-      </w:r>
-    </w:p>
-    <w:p>
-      <w:pPr>
-        <w:pStyle w:val="Default"/>
-      </w:pPr>
-      <w:r>
-        <w:rPr>
-          <w:b/>
-        </w:rPr>
-        <w:t xml:space="preserve">         </w:t>
-      </w:r>
-      <w:r>
-        <w:rPr>
-          <w:b/>
-        </w:rPr>
-        <w:tab/>
-        <w:t xml:space="preserve">         SM2.0   ______________        </w:t>
-      </w:r>
-      <w:r>
-        <w:t>_______________</w:t>
-      </w:r>
-      <w:r>
-        <w:tab/>
-        <w:t xml:space="preserve">   _______________</w:t>
-      </w:r>
-    </w:p>
-    <w:p>
-      <w:pPr>
-        <w:pStyle w:val="Default"/>
-        <w:rPr>
-          <w:sz w:val="20"/>
-          <w:szCs w:val="20"/>
-        </w:rPr>
-      </w:pPr>
-      <w:r>
-        <w:t xml:space="preserve">    </w:t>
-      </w:r>
-      <w:r>
-        <w:rPr>
-          <w:sz w:val="20"/>
-          <w:szCs w:val="20"/>
-        </w:rPr>
-        <w:tab/>
-      </w:r>
-      <w:r>
-        <w:rPr>
-          <w:sz w:val="20"/>
-          <w:szCs w:val="20"/>
-        </w:rPr>
-        <w:tab/>
-      </w:r>
-      <w:r>
-        <w:rPr>
-          <w:sz w:val="20"/>
-          <w:szCs w:val="20"/>
-        </w:rPr>
-        <w:tab/>
-      </w:r>
-      <w:r>
-        <w:rPr>
-          <w:sz w:val="20"/>
-          <w:szCs w:val="20"/>
-        </w:rPr>
-        <w:tab/>
-      </w:r>
-      <w:r>
-        <w:rPr>
-          <w:sz w:val="20"/>
-          <w:szCs w:val="20"/>
-        </w:rPr>
-        <w:tab/>
-      </w:r>
-      <w:r>
-        <w:rPr>
-          <w:sz w:val="20"/>
-          <w:szCs w:val="20"/>
-        </w:rPr>
-        <w:tab/>
-        <w:t xml:space="preserve">       (same CPU)   </w:t>
-      </w:r>
-      <w:r>
-        <w:rPr>
-          <w:sz w:val="20"/>
-          <w:szCs w:val="20"/>
-        </w:rPr>
-        <w:tab/>
-        <w:t xml:space="preserve">           (same GPU)</w:t>
-      </w:r>
-    </w:p>
-    <w:p>
-      <w:pPr>
-        <w:pStyle w:val="Default"/>
-        <w:rPr>
-          <w:b/>
-          <w:sz w:val="28"/>
-          <w:szCs w:val="28"/>
-        </w:rPr>
-      </w:pPr>
-    </w:p>
-    <w:p>
-      <w:pPr>
-        <w:pStyle w:val="Default"/>
-      </w:pPr>
-      <w:r>
-        <w:rPr>
-          <w:b/>
-        </w:rPr>
-        <w:t xml:space="preserve">           HDR/SM3.0   ______________        </w:t>
-      </w:r>
-      <w:r>
-        <w:t>_______________</w:t>
-      </w:r>
-      <w:r>
-        <w:tab/>
-        <w:t xml:space="preserve">   _______________</w:t>
-      </w:r>
-    </w:p>
-    <w:p>
-      <w:pPr>
-        <w:pStyle w:val="Default"/>
-        <w:rPr>
-          <w:sz w:val="20"/>
-          <w:szCs w:val="20"/>
-        </w:rPr>
-      </w:pPr>
-      <w:r>
-        <w:t xml:space="preserve">    </w:t>
-      </w:r>
-      <w:r>
-        <w:rPr>
-          <w:sz w:val="20"/>
-          <w:szCs w:val="20"/>
-        </w:rPr>
-        <w:tab/>
-      </w:r>
-      <w:r>
-        <w:rPr>
-          <w:sz w:val="20"/>
-          <w:szCs w:val="20"/>
-        </w:rPr>
-        <w:tab/>
-      </w:r>
-      <w:r>
-        <w:rPr>
-          <w:sz w:val="20"/>
-          <w:szCs w:val="20"/>
-        </w:rPr>
-        <w:tab/>
-      </w:r>
-      <w:r>
-        <w:rPr>
-          <w:sz w:val="20"/>
-          <w:szCs w:val="20"/>
-        </w:rPr>
-        <w:tab/>
-      </w:r>
-      <w:r>
-        <w:rPr>
-          <w:sz w:val="20"/>
-          <w:szCs w:val="20"/>
-        </w:rPr>
-        <w:tab/>
-      </w:r>
-      <w:r>
-        <w:rPr>
-          <w:sz w:val="20"/>
-          <w:szCs w:val="20"/>
-        </w:rPr>
-        <w:tab/>
-        <w:t xml:space="preserve">       (same CPU)   </w:t>
-      </w:r>
-      <w:r>
-        <w:rPr>
-          <w:sz w:val="20"/>
-          <w:szCs w:val="20"/>
-        </w:rPr>
-        <w:tab/>
-        <w:t xml:space="preserve">           (same GPU)</w:t>
-      </w:r>
-    </w:p>
-    <w:p>
-      <w:pPr>
-        <w:pStyle w:val="Default"/>
-      </w:pPr>
-    </w:p>
-    <w:p>
-      <w:pPr>
-        <w:pStyle w:val="Default"/>
-      </w:pPr>
-      <w:r>
-        <w:t xml:space="preserve">Based on the results discuss which component is the </w:t>
-      </w:r>
-      <w:r>
-        <w:t>bottleneck</w:t>
-      </w:r>
-      <w:r>
-        <w:t xml:space="preserve"> in your syste</w:t>
-      </w:r>
-      <w:r>
-        <w:t xml:space="preserve">m – CPU or GPU? That is, if you kept the same CPU, but installed a different graphics card, </w:t>
-      </w:r>
-      <w:r>
-        <w:t>would</w:t>
-      </w:r>
-      <w:r>
-        <w:t xml:space="preserve"> performance increase or decrease?  If you kept the same GPU, but installed a different CPU, </w:t>
-      </w:r>
-      <w:r>
-        <w:t>would</w:t>
-      </w:r>
-      <w:r>
-        <w:t xml:space="preserve"> performance increase or decrease? </w:t>
-      </w:r>
-      <w:r>
-        <w:t>Briefly explain.</w:t>
-      </w:r>
+      <w:bookmarkStart w:id="0" w:name="_GoBack"/>
+      <w:bookmarkEnd w:id="0"/>
+    </w:p>
+    <w:p>
+      <w:pPr>
+        <w:pStyle w:val="Default"/>
+      </w:pPr>
     </w:p>
     <w:sectPr>
       <w:headerReference w:type="default" r:id="rId8"/>
@@ -1276,20 +823,14 @@
       <w:pStyle w:val="Header"/>
     </w:pPr>
     <w:r>
-      <w:t>C</w:t>
-    </w:r>
-    <w:r>
-      <w:t>S100</w:t>
+      <w:t>CS100</w:t>
     </w:r>
     <w:r>
       <w:tab/>
     </w:r>
     <w:r>
       <w:tab/>
-      <w:t>Fall 201</w:t>
-    </w:r>
-    <w:r>
-      <w:t>3</w:t>
+      <w:t>Fall 2014</w:t>
     </w:r>
   </w:p>
   <w:p>

</xml_diff>

<commit_message>
updated HW activity #4
</commit_message>
<xml_diff>
--- a/activities_hw/HW_Activity4.docx
+++ b/activities_hw/HW_Activity4.docx
@@ -180,7 +180,10 @@
         <w:pStyle w:val="Default"/>
       </w:pPr>
       <w:r>
-        <w:t xml:space="preserve">Now, what you have all been waiting for, installing a graphics card. Typically it is best to obtain drivers for the graphics card from the </w:t>
+        <w:t>Now, what you’</w:t>
+      </w:r>
+      <w:r>
+        <w:t xml:space="preserve">ve all been waiting for, installing a graphics card. Typically it is best to obtain drivers for the graphics card from the </w:t>
       </w:r>
       <w:r>
         <w:rPr>
@@ -213,7 +216,13 @@
         <w:t>not</w:t>
       </w:r>
       <w:r>
-        <w:t xml:space="preserve"> the graphics card manufacturer. These are </w:t>
+        <w:t xml:space="preserve"> the graphics card manufacturer. These </w:t>
+      </w:r>
+      <w:r>
+        <w:t xml:space="preserve">drivers </w:t>
+      </w:r>
+      <w:r>
+        <w:t xml:space="preserve">are </w:t>
       </w:r>
       <w:r>
         <w:rPr>
@@ -298,7 +307,19 @@
         <w:pStyle w:val="Default"/>
       </w:pPr>
       <w:r>
-        <w:t>Install the graphics driver - again to save time, the driver is on the flash drive.</w:t>
+        <w:t xml:space="preserve">Install the graphics driver - to save time, </w:t>
+      </w:r>
+      <w:r>
+        <w:t xml:space="preserve">use the driver </w:t>
+      </w:r>
+      <w:r>
+        <w:t>on the flash drive</w:t>
+      </w:r>
+      <w:r>
+        <w:t xml:space="preserve"> provided by your instructor</w:t>
+      </w:r>
+      <w:r>
+        <w:t>.</w:t>
       </w:r>
     </w:p>
     <w:p>
@@ -394,13 +415,25 @@
         <w:t xml:space="preserve"> reason to identify </w:t>
       </w:r>
       <w:r>
-        <w:t xml:space="preserve">the manufacturer and model of the motherboard (verified using the Internet, e.g Google) </w:t>
+        <w:t>the manufacturer and model of the motherboard (verified using the Internet, e.g</w:t>
+      </w:r>
+      <w:r>
+        <w:t>.</w:t>
+      </w:r>
+      <w:r>
+        <w:t xml:space="preserve"> Google) </w:t>
       </w:r>
       <w:r>
         <w:t>is to get any required drivers from</w:t>
       </w:r>
       <w:r>
         <w:t xml:space="preserve"> the </w:t>
+      </w:r>
+      <w:r>
+        <w:rPr>
+          <w:b/>
+        </w:rPr>
+        <w:t xml:space="preserve">motherboard </w:t>
       </w:r>
       <w:r>
         <w:rPr>
@@ -438,7 +471,7 @@
         <w:t>.com.</w:t>
       </w:r>
       <w:r>
-        <w:t xml:space="preserve">tw). </w:t>
+        <w:t>tw). Write the manufacturer and model number for your motherboard below.</w:t>
       </w:r>
     </w:p>
     <w:p>
@@ -513,7 +546,6 @@
         <w:pStyle w:val="Default"/>
       </w:pPr>
       <w:r>
-        <w:lastRenderedPageBreak/>
         <w:t xml:space="preserve">Using the </w:t>
       </w:r>
       <w:r>
@@ -539,10 +571,28 @@
         <w:t>, and identify the most recent driver</w:t>
       </w:r>
       <w:r>
-        <w:t>s. You can also often get an updated</w:t>
-      </w:r>
-      <w:r>
-        <w:t xml:space="preserve"> BIOS should one be available to provide added support for newer hardware.</w:t>
+        <w:t xml:space="preserve">s. </w:t>
+      </w:r>
+      <w:r>
+        <w:t>Oftentimes, y</w:t>
+      </w:r>
+      <w:r>
+        <w:t xml:space="preserve">ou can also </w:t>
+      </w:r>
+      <w:r>
+        <w:t>find</w:t>
+      </w:r>
+      <w:r>
+        <w:t xml:space="preserve"> an updated</w:t>
+      </w:r>
+      <w:r>
+        <w:t xml:space="preserve"> BIOS </w:t>
+      </w:r>
+      <w:r>
+        <w:t>that adds support</w:t>
+      </w:r>
+      <w:r>
+        <w:t xml:space="preserve"> for newer hardware.</w:t>
       </w:r>
     </w:p>
     <w:p>
@@ -570,7 +620,15 @@
         <w:t xml:space="preserve"> </w:t>
       </w:r>
       <w:r>
-        <w:t>be additional categories or missing ones if the current operating system includes them</w:t>
+        <w:t xml:space="preserve">be additional categories or missing </w:t>
+      </w:r>
+      <w:r>
+        <w:t>drivers</w:t>
+      </w:r>
+      <w:bookmarkStart w:id="0" w:name="_GoBack"/>
+      <w:bookmarkEnd w:id="0"/>
+      <w:r>
+        <w:t xml:space="preserve"> if the current operating system includes them</w:t>
       </w:r>
       <w:r>
         <w:t xml:space="preserve">. </w:t>
@@ -759,8 +817,6 @@
           <w:szCs w:val="24"/>
         </w:rPr>
       </w:pPr>
-      <w:bookmarkStart w:id="0" w:name="_GoBack"/>
-      <w:bookmarkEnd w:id="0"/>
     </w:p>
     <w:p>
       <w:pPr>

</xml_diff>